<commit_message>
modified GitHub Commands document
</commit_message>
<xml_diff>
--- a/GitHub Commands.docx
+++ b/GitHub Commands.docx
@@ -40,14 +40,7 @@
           <w:rFonts w:ascii="Calibri" w:hAnsi="Calibri" w:cs="Arial"/>
           <w:color w:val="000000"/>
         </w:rPr>
-        <w:t>Workflow order</w:t>
-      </w:r>
-      <w:r>
-        <w:rPr>
-          <w:rFonts w:ascii="Calibri" w:hAnsi="Calibri" w:cs="Arial"/>
-          <w:color w:val="000000"/>
-        </w:rPr>
-        <w:t xml:space="preserve">: </w:t>
+        <w:t xml:space="preserve">Workflow order: </w:t>
       </w:r>
     </w:p>
     <w:p>
@@ -184,15 +177,6 @@
         </w:rPr>
         <w:t>Make your changes</w:t>
       </w:r>
-      <w:r>
-        <w:rPr>
-          <w:rFonts w:ascii="Calibri" w:hAnsi="Calibri" w:cs="Arial"/>
-          <w:color w:val="000000"/>
-          <w:sz w:val="22"/>
-          <w:szCs w:val="22"/>
-        </w:rPr>
-        <w:t>, add files</w:t>
-      </w:r>
     </w:p>
     <w:p>
       <w:pPr>
@@ -320,18 +304,7 @@
           <w:sz w:val="22"/>
           <w:szCs w:val="22"/>
         </w:rPr>
-        <w:t xml:space="preserve"> commit -</w:t>
-      </w:r>
-      <w:r>
-        <w:rPr>
-          <w:rFonts w:ascii="Calibri" w:hAnsi="Calibri" w:cs="Arial"/>
-          <w:b/>
-          <w:bCs/>
-          <w:color w:val="000000"/>
-          <w:sz w:val="22"/>
-          <w:szCs w:val="22"/>
-        </w:rPr>
-        <w:t>m “tell what has been changed</w:t>
+        <w:t xml:space="preserve"> commit -m “tell what has been changed</w:t>
       </w:r>
       <w:r>
         <w:rPr>
@@ -450,14 +423,33 @@
         </w:rPr>
         <w:t>, only works when you’re in the directory, syncs everything</w:t>
       </w:r>
-      <w:bookmarkStart w:id="0" w:name="_GoBack"/>
-      <w:bookmarkEnd w:id="0"/>
     </w:p>
     <w:p>
       <w:pPr>
         <w:pStyle w:val="NormalWeb"/>
         <w:shd w:val="clear" w:color="auto" w:fill="FFFFFF"/>
         <w:spacing w:before="0" w:beforeAutospacing="0" w:after="160" w:afterAutospacing="0"/>
+        <w:rPr>
+          <w:rFonts w:ascii="Calibri" w:hAnsi="Calibri" w:cs="Arial"/>
+          <w:color w:val="000000"/>
+          <w:sz w:val="22"/>
+          <w:szCs w:val="22"/>
+        </w:rPr>
+      </w:pPr>
+      <w:r>
+        <w:rPr>
+          <w:rFonts w:ascii="Calibri" w:hAnsi="Calibri" w:cs="Arial"/>
+          <w:color w:val="000000"/>
+        </w:rPr>
+        <w:t>Tidbits:</w:t>
+      </w:r>
+    </w:p>
+    <w:p>
+      <w:pPr>
+        <w:pStyle w:val="NormalWeb"/>
+        <w:shd w:val="clear" w:color="auto" w:fill="FFFFFF"/>
+        <w:spacing w:before="0" w:beforeAutospacing="0" w:after="160" w:afterAutospacing="0"/>
+        <w:ind w:left="720"/>
         <w:rPr>
           <w:rFonts w:ascii="Arial" w:hAnsi="Arial" w:cs="Arial"/>
           <w:color w:val="222222"/>
@@ -465,19 +457,50 @@
           <w:szCs w:val="19"/>
         </w:rPr>
       </w:pPr>
-      <w:r>
-        <w:rPr>
+      <w:proofErr w:type="spellStart"/>
+      <w:proofErr w:type="gramStart"/>
+      <w:r>
+        <w:rPr>
+          <w:rFonts w:ascii="Calibri" w:hAnsi="Calibri" w:cs="Arial"/>
+          <w:b/>
+          <w:bCs/>
+          <w:color w:val="000000"/>
+        </w:rPr>
+        <w:t>git</w:t>
+      </w:r>
+      <w:proofErr w:type="spellEnd"/>
+      <w:proofErr w:type="gramEnd"/>
+      <w:r>
+        <w:rPr>
+          <w:rFonts w:ascii="Calibri" w:hAnsi="Calibri" w:cs="Arial"/>
+          <w:b/>
+          <w:bCs/>
+          <w:color w:val="000000"/>
+        </w:rPr>
+        <w:t xml:space="preserve"> add .</w:t>
+      </w:r>
+      <w:r>
+        <w:rPr>
+          <w:rStyle w:val="apple-converted-space"/>
           <w:rFonts w:ascii="Calibri" w:hAnsi="Calibri" w:cs="Arial"/>
           <w:color w:val="000000"/>
         </w:rPr>
         <w:t> </w:t>
       </w:r>
+      <w:r>
+        <w:rPr>
+          <w:rFonts w:ascii="Calibri" w:hAnsi="Calibri" w:cs="Arial"/>
+          <w:color w:val="000000"/>
+        </w:rPr>
+        <w:t>– adds everything in the directory</w:t>
+      </w:r>
     </w:p>
     <w:p>
       <w:pPr>
         <w:pStyle w:val="NormalWeb"/>
         <w:shd w:val="clear" w:color="auto" w:fill="FFFFFF"/>
         <w:spacing w:before="0" w:beforeAutospacing="0" w:after="160" w:afterAutospacing="0"/>
+        <w:ind w:left="720"/>
         <w:rPr>
           <w:rFonts w:ascii="Arial" w:hAnsi="Arial" w:cs="Arial"/>
           <w:color w:val="222222"/>
@@ -485,12 +508,42 @@
           <w:szCs w:val="19"/>
         </w:rPr>
       </w:pPr>
-      <w:r>
-        <w:rPr>
-          <w:rFonts w:ascii="Calibri" w:hAnsi="Calibri" w:cs="Arial"/>
-          <w:color w:val="000000"/>
-        </w:rPr>
-        <w:t>Tidbits:</w:t>
+      <w:proofErr w:type="spellStart"/>
+      <w:proofErr w:type="gramStart"/>
+      <w:r>
+        <w:rPr>
+          <w:rFonts w:ascii="Calibri" w:hAnsi="Calibri" w:cs="Arial"/>
+          <w:b/>
+          <w:bCs/>
+          <w:color w:val="000000"/>
+        </w:rPr>
+        <w:t>git</w:t>
+      </w:r>
+      <w:proofErr w:type="spellEnd"/>
+      <w:proofErr w:type="gramEnd"/>
+      <w:r>
+        <w:rPr>
+          <w:rFonts w:ascii="Calibri" w:hAnsi="Calibri" w:cs="Arial"/>
+          <w:b/>
+          <w:bCs/>
+          <w:color w:val="000000"/>
+        </w:rPr>
+        <w:t xml:space="preserve"> add -A</w:t>
+      </w:r>
+      <w:r>
+        <w:rPr>
+          <w:rStyle w:val="apple-converted-space"/>
+          <w:rFonts w:ascii="Calibri" w:hAnsi="Calibri" w:cs="Arial"/>
+          <w:color w:val="000000"/>
+        </w:rPr>
+        <w:t> </w:t>
+      </w:r>
+      <w:r>
+        <w:rPr>
+          <w:rFonts w:ascii="Calibri" w:hAnsi="Calibri" w:cs="Arial"/>
+          <w:color w:val="000000"/>
+        </w:rPr>
+        <w:t>– means add all</w:t>
       </w:r>
     </w:p>
     <w:p>
@@ -498,6 +551,7 @@
         <w:pStyle w:val="NormalWeb"/>
         <w:shd w:val="clear" w:color="auto" w:fill="FFFFFF"/>
         <w:spacing w:before="0" w:beforeAutospacing="0" w:after="160" w:afterAutospacing="0"/>
+        <w:ind w:left="720"/>
         <w:rPr>
           <w:rFonts w:ascii="Arial" w:hAnsi="Arial" w:cs="Arial"/>
           <w:color w:val="222222"/>
@@ -525,7 +579,7 @@
           <w:bCs/>
           <w:color w:val="000000"/>
         </w:rPr>
-        <w:t xml:space="preserve"> add .</w:t>
+        <w:t xml:space="preserve"> status</w:t>
       </w:r>
       <w:r>
         <w:rPr>
@@ -540,7 +594,28 @@
           <w:rFonts w:ascii="Calibri" w:hAnsi="Calibri" w:cs="Arial"/>
           <w:color w:val="000000"/>
         </w:rPr>
-        <w:t>– adds everything in the directory</w:t>
+        <w:t xml:space="preserve">– </w:t>
+      </w:r>
+      <w:r>
+        <w:rPr>
+          <w:rFonts w:ascii="Calibri" w:hAnsi="Calibri" w:cs="Arial"/>
+          <w:color w:val="000000"/>
+        </w:rPr>
+        <w:t xml:space="preserve">displays </w:t>
+      </w:r>
+      <w:r>
+        <w:rPr>
+          <w:rFonts w:ascii="Calibri" w:hAnsi="Calibri" w:cs="Arial"/>
+          <w:color w:val="000000"/>
+        </w:rPr>
+        <w:t>status of repo</w:t>
+      </w:r>
+      <w:r>
+        <w:rPr>
+          <w:rFonts w:ascii="Calibri" w:hAnsi="Calibri" w:cs="Arial"/>
+          <w:color w:val="000000"/>
+        </w:rPr>
+        <w:t>,</w:t>
       </w:r>
     </w:p>
     <w:p>
@@ -548,6 +623,115 @@
         <w:pStyle w:val="NormalWeb"/>
         <w:shd w:val="clear" w:color="auto" w:fill="FFFFFF"/>
         <w:spacing w:before="0" w:beforeAutospacing="0" w:after="160" w:afterAutospacing="0"/>
+        <w:ind w:left="720"/>
+        <w:rPr>
+          <w:rFonts w:ascii="Calibri" w:hAnsi="Calibri" w:cs="Arial"/>
+          <w:color w:val="000000"/>
+        </w:rPr>
+      </w:pPr>
+      <w:proofErr w:type="spellStart"/>
+      <w:proofErr w:type="gramStart"/>
+      <w:r>
+        <w:rPr>
+          <w:rFonts w:ascii="Calibri" w:hAnsi="Calibri" w:cs="Arial"/>
+          <w:b/>
+          <w:bCs/>
+          <w:color w:val="000000"/>
+        </w:rPr>
+        <w:t>git</w:t>
+      </w:r>
+      <w:proofErr w:type="spellEnd"/>
+      <w:proofErr w:type="gramEnd"/>
+      <w:r>
+        <w:rPr>
+          <w:rStyle w:val="apple-converted-space"/>
+          <w:rFonts w:ascii="Calibri" w:hAnsi="Calibri" w:cs="Arial"/>
+          <w:color w:val="000000"/>
+        </w:rPr>
+        <w:t> </w:t>
+      </w:r>
+      <w:r>
+        <w:rPr>
+          <w:rFonts w:ascii="Calibri" w:hAnsi="Calibri" w:cs="Arial"/>
+          <w:color w:val="000000"/>
+        </w:rPr>
+        <w:t>– shows all the commands</w:t>
+      </w:r>
+    </w:p>
+    <w:p>
+      <w:pPr>
+        <w:pStyle w:val="NormalWeb"/>
+        <w:shd w:val="clear" w:color="auto" w:fill="FFFFFF"/>
+        <w:spacing w:before="0" w:beforeAutospacing="0" w:after="160" w:afterAutospacing="0"/>
+        <w:ind w:left="720"/>
+        <w:rPr>
+          <w:rFonts w:ascii="Calibri" w:hAnsi="Calibri" w:cs="Arial"/>
+          <w:color w:val="000000"/>
+        </w:rPr>
+      </w:pPr>
+      <w:proofErr w:type="gramStart"/>
+      <w:r>
+        <w:rPr>
+          <w:rFonts w:ascii="Calibri" w:hAnsi="Calibri" w:cs="Arial"/>
+          <w:b/>
+          <w:color w:val="000000"/>
+        </w:rPr>
+        <w:t>cd</w:t>
+      </w:r>
+      <w:proofErr w:type="gramEnd"/>
+      <w:r>
+        <w:rPr>
+          <w:rFonts w:ascii="Calibri" w:hAnsi="Calibri" w:cs="Arial"/>
+          <w:color w:val="000000"/>
+        </w:rPr>
+        <w:t xml:space="preserve"> – forward a directory</w:t>
+      </w:r>
+      <w:bookmarkStart w:id="0" w:name="_GoBack"/>
+      <w:bookmarkEnd w:id="0"/>
+    </w:p>
+    <w:p>
+      <w:pPr>
+        <w:pStyle w:val="NormalWeb"/>
+        <w:shd w:val="clear" w:color="auto" w:fill="FFFFFF"/>
+        <w:spacing w:before="0" w:beforeAutospacing="0" w:after="160" w:afterAutospacing="0"/>
+        <w:ind w:left="720"/>
+        <w:rPr>
+          <w:rFonts w:ascii="Calibri" w:hAnsi="Calibri" w:cs="Arial"/>
+          <w:color w:val="000000"/>
+        </w:rPr>
+      </w:pPr>
+      <w:proofErr w:type="gramStart"/>
+      <w:r>
+        <w:rPr>
+          <w:rFonts w:ascii="Calibri" w:hAnsi="Calibri" w:cs="Arial"/>
+          <w:b/>
+          <w:color w:val="000000"/>
+        </w:rPr>
+        <w:t>cd</w:t>
+      </w:r>
+      <w:proofErr w:type="gramEnd"/>
+      <w:r>
+        <w:rPr>
+          <w:rFonts w:ascii="Calibri" w:hAnsi="Calibri" w:cs="Arial"/>
+          <w:b/>
+          <w:color w:val="000000"/>
+        </w:rPr>
+        <w:t>..</w:t>
+      </w:r>
+      <w:r>
+        <w:rPr>
+          <w:rFonts w:ascii="Calibri" w:hAnsi="Calibri" w:cs="Arial"/>
+          <w:color w:val="000000"/>
+        </w:rPr>
+        <w:t xml:space="preserve"> back a directory</w:t>
+      </w:r>
+    </w:p>
+    <w:p>
+      <w:pPr>
+        <w:pStyle w:val="NormalWeb"/>
+        <w:shd w:val="clear" w:color="auto" w:fill="FFFFFF"/>
+        <w:spacing w:before="0" w:beforeAutospacing="0" w:after="160" w:afterAutospacing="0"/>
+        <w:ind w:left="720"/>
         <w:rPr>
           <w:rFonts w:ascii="Arial" w:hAnsi="Arial" w:cs="Arial"/>
           <w:color w:val="222222"/>
@@ -561,36 +745,18 @@
         <w:rPr>
           <w:rFonts w:ascii="Calibri" w:hAnsi="Calibri" w:cs="Arial"/>
           <w:b/>
-          <w:bCs/>
-          <w:color w:val="000000"/>
-        </w:rPr>
-        <w:t>git</w:t>
+          <w:color w:val="000000"/>
+        </w:rPr>
+        <w:t>dir</w:t>
       </w:r>
       <w:proofErr w:type="spellEnd"/>
       <w:proofErr w:type="gramEnd"/>
       <w:r>
         <w:rPr>
           <w:rFonts w:ascii="Calibri" w:hAnsi="Calibri" w:cs="Arial"/>
-          <w:b/>
-          <w:bCs/>
-          <w:color w:val="000000"/>
-        </w:rPr>
-        <w:t xml:space="preserve"> add -A</w:t>
-      </w:r>
-      <w:r>
-        <w:rPr>
-          <w:rStyle w:val="apple-converted-space"/>
-          <w:rFonts w:ascii="Calibri" w:hAnsi="Calibri" w:cs="Arial"/>
-          <w:color w:val="000000"/>
-        </w:rPr>
-        <w:t> </w:t>
-      </w:r>
-      <w:r>
-        <w:rPr>
-          <w:rFonts w:ascii="Calibri" w:hAnsi="Calibri" w:cs="Arial"/>
-          <w:color w:val="000000"/>
-        </w:rPr>
-        <w:t>– means add all</w:t>
+          <w:color w:val="000000"/>
+        </w:rPr>
+        <w:t xml:space="preserve"> – shows what files are in the directory</w:t>
       </w:r>
     </w:p>
     <w:p>
@@ -605,104 +771,6 @@
           <w:szCs w:val="19"/>
         </w:rPr>
       </w:pPr>
-      <w:proofErr w:type="spellStart"/>
-      <w:proofErr w:type="gramStart"/>
-      <w:r>
-        <w:rPr>
-          <w:rFonts w:ascii="Calibri" w:hAnsi="Calibri" w:cs="Arial"/>
-          <w:b/>
-          <w:bCs/>
-          <w:color w:val="000000"/>
-        </w:rPr>
-        <w:t>git</w:t>
-      </w:r>
-      <w:proofErr w:type="spellEnd"/>
-      <w:proofErr w:type="gramEnd"/>
-      <w:r>
-        <w:rPr>
-          <w:rFonts w:ascii="Calibri" w:hAnsi="Calibri" w:cs="Arial"/>
-          <w:b/>
-          <w:bCs/>
-          <w:color w:val="000000"/>
-        </w:rPr>
-        <w:t xml:space="preserve"> status</w:t>
-      </w:r>
-      <w:r>
-        <w:rPr>
-          <w:rStyle w:val="apple-converted-space"/>
-          <w:rFonts w:ascii="Calibri" w:hAnsi="Calibri" w:cs="Arial"/>
-          <w:color w:val="000000"/>
-        </w:rPr>
-        <w:t> </w:t>
-      </w:r>
-      <w:r>
-        <w:rPr>
-          <w:rFonts w:ascii="Calibri" w:hAnsi="Calibri" w:cs="Arial"/>
-          <w:color w:val="000000"/>
-        </w:rPr>
-        <w:t>– status of repo</w:t>
-      </w:r>
-    </w:p>
-    <w:p>
-      <w:pPr>
-        <w:pStyle w:val="NormalWeb"/>
-        <w:shd w:val="clear" w:color="auto" w:fill="FFFFFF"/>
-        <w:spacing w:before="0" w:beforeAutospacing="0" w:after="160" w:afterAutospacing="0"/>
-        <w:rPr>
-          <w:rFonts w:ascii="Arial" w:hAnsi="Arial" w:cs="Arial"/>
-          <w:color w:val="222222"/>
-          <w:sz w:val="19"/>
-          <w:szCs w:val="19"/>
-        </w:rPr>
-      </w:pPr>
-      <w:proofErr w:type="spellStart"/>
-      <w:proofErr w:type="gramStart"/>
-      <w:r>
-        <w:rPr>
-          <w:rFonts w:ascii="Calibri" w:hAnsi="Calibri" w:cs="Arial"/>
-          <w:b/>
-          <w:bCs/>
-          <w:color w:val="000000"/>
-        </w:rPr>
-        <w:t>git</w:t>
-      </w:r>
-      <w:proofErr w:type="spellEnd"/>
-      <w:proofErr w:type="gramEnd"/>
-      <w:r>
-        <w:rPr>
-          <w:rStyle w:val="apple-converted-space"/>
-          <w:rFonts w:ascii="Calibri" w:hAnsi="Calibri" w:cs="Arial"/>
-          <w:color w:val="000000"/>
-        </w:rPr>
-        <w:t> </w:t>
-      </w:r>
-      <w:r>
-        <w:rPr>
-          <w:rFonts w:ascii="Calibri" w:hAnsi="Calibri" w:cs="Arial"/>
-          <w:color w:val="000000"/>
-        </w:rPr>
-        <w:t>– shows all the commands</w:t>
-      </w:r>
-    </w:p>
-    <w:p>
-      <w:pPr>
-        <w:pStyle w:val="NormalWeb"/>
-        <w:shd w:val="clear" w:color="auto" w:fill="FFFFFF"/>
-        <w:spacing w:before="0" w:beforeAutospacing="0" w:after="160" w:afterAutospacing="0"/>
-        <w:rPr>
-          <w:rFonts w:ascii="Arial" w:hAnsi="Arial" w:cs="Arial"/>
-          <w:color w:val="222222"/>
-          <w:sz w:val="19"/>
-          <w:szCs w:val="19"/>
-        </w:rPr>
-      </w:pPr>
-      <w:r>
-        <w:rPr>
-          <w:rFonts w:ascii="Calibri" w:hAnsi="Calibri" w:cs="Arial"/>
-          <w:color w:val="000000"/>
-        </w:rPr>
-        <w:t> </w:t>
-      </w:r>
     </w:p>
     <w:p>
       <w:pPr>

</xml_diff>